<commit_message>
Cambios en la documentacion para mejor entendimiento.
</commit_message>
<xml_diff>
--- a/Documentacion.docx
+++ b/Documentacion.docx
@@ -545,23 +545,7 @@
                       <w:sz w:val="24"/>
                       <w:szCs w:val="24"/>
                     </w:rPr>
-                    <m:t>-</m:t>
-                  </m:r>
-                  <m:r>
-                    <w:rPr>
-                      <w:rFonts w:ascii="Cambria Math" w:hAnsi="Cambria Math"/>
-                      <w:sz w:val="24"/>
-                      <w:szCs w:val="24"/>
-                    </w:rPr>
-                    <m:t>2</m:t>
-                  </m:r>
-                  <m:r>
-                    <w:rPr>
-                      <w:rFonts w:ascii="Cambria Math" w:hAnsi="Cambria Math"/>
-                      <w:sz w:val="24"/>
-                      <w:szCs w:val="24"/>
-                    </w:rPr>
-                    <m:t>ln</m:t>
+                    <m:t>-2ln</m:t>
                   </m:r>
                   <m:d>
                     <m:dPr>
@@ -650,15 +634,7 @@
               <w:sz w:val="24"/>
               <w:szCs w:val="24"/>
             </w:rPr>
-            <m:t>*</m:t>
-          </m:r>
-          <m:r>
-            <w:rPr>
-              <w:rFonts w:ascii="Cambria Math" w:hAnsi="Cambria Math"/>
-              <w:sz w:val="24"/>
-              <w:szCs w:val="24"/>
-            </w:rPr>
-            <m:t>cos</m:t>
+            <m:t>*cos</m:t>
           </m:r>
           <m:d>
             <m:dPr>
@@ -677,15 +653,7 @@
                   <w:sz w:val="24"/>
                   <w:szCs w:val="24"/>
                 </w:rPr>
-                <m:t>2</m:t>
-              </m:r>
-              <m:r>
-                <w:rPr>
-                  <w:rFonts w:ascii="Cambria Math" w:hAnsi="Cambria Math"/>
-                  <w:sz w:val="24"/>
-                  <w:szCs w:val="24"/>
-                </w:rPr>
-                <m:t>π</m:t>
+                <m:t>2π</m:t>
               </m:r>
               <m:sSub>
                 <m:sSubPr>
@@ -802,23 +770,7 @@
                       <w:sz w:val="24"/>
                       <w:szCs w:val="24"/>
                     </w:rPr>
-                    <m:t>-</m:t>
-                  </m:r>
-                  <m:r>
-                    <w:rPr>
-                      <w:rFonts w:ascii="Cambria Math" w:hAnsi="Cambria Math"/>
-                      <w:sz w:val="24"/>
-                      <w:szCs w:val="24"/>
-                    </w:rPr>
-                    <m:t>2</m:t>
-                  </m:r>
-                  <m:r>
-                    <w:rPr>
-                      <w:rFonts w:ascii="Cambria Math" w:hAnsi="Cambria Math"/>
-                      <w:sz w:val="24"/>
-                      <w:szCs w:val="24"/>
-                    </w:rPr>
-                    <m:t>ln</m:t>
+                    <m:t>-2ln</m:t>
                   </m:r>
                   <m:d>
                     <m:dPr>
@@ -907,15 +859,7 @@
               <w:sz w:val="24"/>
               <w:szCs w:val="24"/>
             </w:rPr>
-            <m:t>*</m:t>
-          </m:r>
-          <m:r>
-            <w:rPr>
-              <w:rFonts w:ascii="Cambria Math" w:hAnsi="Cambria Math"/>
-              <w:sz w:val="24"/>
-              <w:szCs w:val="24"/>
-            </w:rPr>
-            <m:t>sen</m:t>
+            <m:t>*sen</m:t>
           </m:r>
           <m:d>
             <m:dPr>
@@ -934,15 +878,7 @@
                   <w:sz w:val="24"/>
                   <w:szCs w:val="24"/>
                 </w:rPr>
-                <m:t>2</m:t>
-              </m:r>
-              <m:r>
-                <w:rPr>
-                  <w:rFonts w:ascii="Cambria Math" w:hAnsi="Cambria Math"/>
-                  <w:sz w:val="24"/>
-                  <w:szCs w:val="24"/>
-                </w:rPr>
-                <m:t>π</m:t>
+                <m:t>2π</m:t>
               </m:r>
               <m:sSub>
                 <m:sSubPr>
@@ -1057,16 +993,7 @@
           <w:szCs w:val="24"/>
           <w:lang w:val="es-ES"/>
         </w:rPr>
-        <w:t>estos son dos valores generados de entre 0 y</w:t>
-      </w:r>
-      <w:r>
-        <w:rPr>
-          <w:rFonts w:cstheme="minorHAnsi"/>
-          <w:sz w:val="24"/>
-          <w:szCs w:val="24"/>
-          <w:lang w:val="es-ES"/>
-        </w:rPr>
-        <w:t xml:space="preserve"> 1 con distribución uniforme de manera aleatoria. Es importante mencionar que se puede usar cualquiera de las dos fórmulas, en nuestro caso se decidió usar la de coseno.</w:t>
+        <w:t>estos son dos valores generados de entre 0 y 1 con distribución uniforme de manera aleatoria. Es importante mencionar que se puede usar cualquiera de las dos fórmulas, en nuestro caso se decidió usar la de coseno.</w:t>
       </w:r>
       <w:r>
         <w:rPr>
@@ -1270,16 +1197,7 @@
           <w:szCs w:val="24"/>
           <w:lang w:val="es-ES"/>
         </w:rPr>
-        <w:t xml:space="preserve">Para </w:t>
-      </w:r>
-      <w:r>
-        <w:rPr>
-          <w:rFonts w:eastAsiaTheme="minorEastAsia" w:cstheme="minorHAnsi"/>
-          <w:sz w:val="24"/>
-          <w:szCs w:val="24"/>
-          <w:lang w:val="es-ES"/>
-        </w:rPr>
-        <w:t xml:space="preserve">poder generar un valor aleatorio para una distribución normal se hace de la siguiente manera: </w:t>
+        <w:t xml:space="preserve">Para poder generar un valor aleatorio para una distribución normal se hace de la siguiente manera: </w:t>
       </w:r>
     </w:p>
     <w:p>
@@ -1300,55 +1218,7 @@
               <w:sz w:val="24"/>
               <w:szCs w:val="24"/>
             </w:rPr>
-            <m:t>x</m:t>
-          </m:r>
-          <m:r>
-            <w:rPr>
-              <w:rFonts w:ascii="Cambria Math" w:hAnsi="Cambria Math"/>
-              <w:sz w:val="24"/>
-              <w:szCs w:val="24"/>
-            </w:rPr>
-            <m:t>=</m:t>
-          </m:r>
-          <m:r>
-            <w:rPr>
-              <w:rFonts w:ascii="Cambria Math" w:hAnsi="Cambria Math"/>
-              <w:sz w:val="24"/>
-              <w:szCs w:val="24"/>
-            </w:rPr>
-            <m:t>σ</m:t>
-          </m:r>
-          <m:r>
-            <w:rPr>
-              <w:rFonts w:ascii="Cambria Math" w:hAnsi="Cambria Math"/>
-              <w:sz w:val="24"/>
-              <w:szCs w:val="24"/>
-            </w:rPr>
-            <m:t>*</m:t>
-          </m:r>
-          <m:r>
-            <w:rPr>
-              <w:rFonts w:ascii="Cambria Math" w:hAnsi="Cambria Math"/>
-              <w:sz w:val="24"/>
-              <w:szCs w:val="24"/>
-            </w:rPr>
-            <m:t>z</m:t>
-          </m:r>
-          <m:r>
-            <w:rPr>
-              <w:rFonts w:ascii="Cambria Math" w:hAnsi="Cambria Math"/>
-              <w:sz w:val="24"/>
-              <w:szCs w:val="24"/>
-            </w:rPr>
-            <m:t>+</m:t>
-          </m:r>
-          <m:r>
-            <w:rPr>
-              <w:rFonts w:ascii="Cambria Math" w:hAnsi="Cambria Math"/>
-              <w:sz w:val="24"/>
-              <w:szCs w:val="24"/>
-            </w:rPr>
-            <m:t>μ</m:t>
+            <m:t>x=σ*z+μ</m:t>
           </m:r>
         </m:oMath>
       </m:oMathPara>
@@ -1391,15 +1261,7 @@
               <w:sz w:val="24"/>
               <w:szCs w:val="24"/>
             </w:rPr>
-            <m:t>z</m:t>
-          </m:r>
-          <m:r>
-            <w:rPr>
-              <w:rFonts w:ascii="Cambria Math" w:hAnsi="Cambria Math"/>
-              <w:sz w:val="24"/>
-              <w:szCs w:val="24"/>
-            </w:rPr>
-            <m:t>≅</m:t>
+            <m:t>z≅</m:t>
           </m:r>
           <m:f>
             <m:fPr>
@@ -1430,15 +1292,7 @@
                       <w:sz w:val="24"/>
                       <w:szCs w:val="24"/>
                     </w:rPr>
-                    <m:t>i</m:t>
-                  </m:r>
-                  <m:r>
-                    <w:rPr>
-                      <w:rFonts w:ascii="Cambria Math" w:hAnsi="Cambria Math"/>
-                      <w:sz w:val="24"/>
-                      <w:szCs w:val="24"/>
-                    </w:rPr>
-                    <m:t>=1</m:t>
+                    <m:t>i=1</m:t>
                   </m:r>
                 </m:sub>
                 <m:sup>
@@ -1594,16 +1448,7 @@
           <w:szCs w:val="24"/>
           <w:lang w:val="es-ES"/>
         </w:rPr>
-        <w:t>En el libro de tex</w:t>
-      </w:r>
-      <w:r>
-        <w:rPr>
-          <w:rFonts w:eastAsiaTheme="minorEastAsia" w:cstheme="minorHAnsi"/>
-          <w:sz w:val="24"/>
-          <w:szCs w:val="24"/>
-          <w:lang w:val="es-ES"/>
-        </w:rPr>
-        <w:t xml:space="preserve">to del curso, se recomienda usar “n = 12” de esta manera la formula se simplifica a la siguiente: </w:t>
+        <w:t xml:space="preserve">En el libro de texto del curso, se recomienda usar “n = 12” de esta manera la formula se simplifica a la siguiente: </w:t>
       </w:r>
     </w:p>
     <w:p>
@@ -1625,15 +1470,7 @@
               <w:szCs w:val="24"/>
             </w:rPr>
             <w:lastRenderedPageBreak/>
-            <m:t>z</m:t>
-          </m:r>
-          <m:r>
-            <w:rPr>
-              <w:rFonts w:ascii="Cambria Math" w:hAnsi="Cambria Math"/>
-              <w:sz w:val="24"/>
-              <w:szCs w:val="24"/>
-            </w:rPr>
-            <m:t>≅</m:t>
+            <m:t>z≅</m:t>
           </m:r>
           <m:nary>
             <m:naryPr>
@@ -1653,15 +1490,7 @@
                   <w:sz w:val="24"/>
                   <w:szCs w:val="24"/>
                 </w:rPr>
-                <m:t>i</m:t>
-              </m:r>
-              <m:r>
-                <w:rPr>
-                  <w:rFonts w:ascii="Cambria Math" w:hAnsi="Cambria Math"/>
-                  <w:sz w:val="24"/>
-                  <w:szCs w:val="24"/>
-                </w:rPr>
-                <m:t>=1</m:t>
+                <m:t>i=1</m:t>
               </m:r>
             </m:sub>
             <m:sup>
@@ -1712,15 +1541,7 @@
                   <w:sz w:val="24"/>
                   <w:szCs w:val="24"/>
                 </w:rPr>
-                <m:t>-</m:t>
-              </m:r>
-              <m:r>
-                <w:rPr>
-                  <w:rFonts w:ascii="Cambria Math" w:hAnsi="Cambria Math"/>
-                  <w:sz w:val="24"/>
-                  <w:szCs w:val="24"/>
-                </w:rPr>
-                <m:t>6</m:t>
+                <m:t>-6</m:t>
               </m:r>
             </m:e>
           </m:nary>
@@ -1744,16 +1565,7 @@
           <w:szCs w:val="24"/>
           <w:lang w:val="es-ES"/>
         </w:rPr>
-        <w:t>En nuestra simulación se usará la “n = 12”, como se recomienda, para el cálculo de los valores de la “z” en la ecuación de “x”. Con esto ya s</w:t>
-      </w:r>
-      <w:r>
-        <w:rPr>
-          <w:rFonts w:eastAsiaTheme="minorEastAsia" w:cstheme="minorHAnsi"/>
-          <w:sz w:val="24"/>
-          <w:szCs w:val="24"/>
-          <w:lang w:val="es-ES"/>
-        </w:rPr>
-        <w:t xml:space="preserve">e puede generar un valor aleatorio usando TLC. </w:t>
+        <w:t xml:space="preserve">En nuestra simulación se usará la “n = 12”, como se recomienda, para el cálculo de los valores de la “z” en la ecuación de “x”. Con esto ya se puede generar un valor aleatorio usando TLC. </w:t>
       </w:r>
     </w:p>
     <w:p>
@@ -1882,23 +1694,7 @@
               <w:sz w:val="24"/>
               <w:szCs w:val="24"/>
             </w:rPr>
-            <m:t>x</m:t>
-          </m:r>
-          <m:r>
-            <w:rPr>
-              <w:rFonts w:ascii="Cambria Math" w:hAnsi="Cambria Math"/>
-              <w:sz w:val="24"/>
-              <w:szCs w:val="24"/>
-            </w:rPr>
-            <m:t>=</m:t>
-          </m:r>
-          <m:r>
-            <w:rPr>
-              <w:rFonts w:ascii="Cambria Math" w:hAnsi="Cambria Math"/>
-              <w:sz w:val="24"/>
-              <w:szCs w:val="24"/>
-            </w:rPr>
-            <m:t>r</m:t>
+            <m:t>x=r</m:t>
           </m:r>
           <m:d>
             <m:dPr>
@@ -1917,23 +1713,7 @@
                   <w:sz w:val="24"/>
                   <w:szCs w:val="24"/>
                 </w:rPr>
-                <m:t>b</m:t>
-              </m:r>
-              <m:r>
-                <w:rPr>
-                  <w:rFonts w:ascii="Cambria Math" w:hAnsi="Cambria Math"/>
-                  <w:sz w:val="24"/>
-                  <w:szCs w:val="24"/>
-                </w:rPr>
-                <m:t>-</m:t>
-              </m:r>
-              <m:r>
-                <w:rPr>
-                  <w:rFonts w:ascii="Cambria Math" w:hAnsi="Cambria Math"/>
-                  <w:sz w:val="24"/>
-                  <w:szCs w:val="24"/>
-                </w:rPr>
-                <m:t>a</m:t>
+                <m:t>b-a</m:t>
               </m:r>
             </m:e>
           </m:d>
@@ -1943,15 +1723,7 @@
               <w:sz w:val="24"/>
               <w:szCs w:val="24"/>
             </w:rPr>
-            <m:t>+</m:t>
-          </m:r>
-          <m:r>
-            <w:rPr>
-              <w:rFonts w:ascii="Cambria Math" w:hAnsi="Cambria Math"/>
-              <w:sz w:val="24"/>
-              <w:szCs w:val="24"/>
-            </w:rPr>
-            <m:t>a</m:t>
+            <m:t>+a</m:t>
           </m:r>
         </m:oMath>
       </m:oMathPara>
@@ -2118,15 +1890,7 @@
               <w:sz w:val="24"/>
               <w:szCs w:val="24"/>
             </w:rPr>
-            <m:t>x</m:t>
-          </m:r>
-          <m:r>
-            <w:rPr>
-              <w:rFonts w:ascii="Cambria Math" w:hAnsi="Cambria Math"/>
-              <w:sz w:val="24"/>
-              <w:szCs w:val="24"/>
-            </w:rPr>
-            <m:t>=</m:t>
+            <m:t>x=</m:t>
           </m:r>
           <m:d>
             <m:dPr>
@@ -2169,15 +1933,7 @@
                           <w:sz w:val="24"/>
                           <w:szCs w:val="24"/>
                         </w:rPr>
-                        <m:t>-</m:t>
-                      </m:r>
-                      <m:r>
-                        <w:rPr>
-                          <w:rFonts w:ascii="Cambria Math" w:hAnsi="Cambria Math"/>
-                          <w:sz w:val="24"/>
-                          <w:szCs w:val="24"/>
-                        </w:rPr>
-                        <m:t>ln</m:t>
+                        <m:t>-ln</m:t>
                       </m:r>
                       <m:d>
                         <m:dPr>
@@ -2196,15 +1952,7 @@
                               <w:sz w:val="24"/>
                               <w:szCs w:val="24"/>
                             </w:rPr>
-                            <m:t>1-</m:t>
-                          </m:r>
-                          <m:r>
-                            <w:rPr>
-                              <w:rFonts w:ascii="Cambria Math" w:hAnsi="Cambria Math"/>
-                              <w:sz w:val="24"/>
-                              <w:szCs w:val="24"/>
-                            </w:rPr>
-                            <m:t>r</m:t>
+                            <m:t>1-r</m:t>
                           </m:r>
                         </m:e>
                       </m:d>
@@ -2226,15 +1974,7 @@
                       <w:sz w:val="24"/>
                       <w:szCs w:val="24"/>
                     </w:rPr>
-                    <m:t>parar</m:t>
-                  </m:r>
-                  <m:r>
-                    <w:rPr>
-                      <w:rFonts w:ascii="Cambria Math" w:hAnsi="Cambria Math"/>
-                      <w:sz w:val="24"/>
-                      <w:szCs w:val="24"/>
-                    </w:rPr>
-                    <m:t>≠1</m:t>
+                    <m:t>parar≠1</m:t>
                   </m:r>
                 </m:e>
                 <m:e>
@@ -2255,15 +1995,7 @@
                           <w:sz w:val="24"/>
                           <w:szCs w:val="24"/>
                         </w:rPr>
-                        <m:t>-</m:t>
-                      </m:r>
-                      <m:r>
-                        <w:rPr>
-                          <w:rFonts w:ascii="Cambria Math" w:hAnsi="Cambria Math"/>
-                          <w:sz w:val="24"/>
-                          <w:szCs w:val="24"/>
-                        </w:rPr>
-                        <m:t>ln</m:t>
+                        <m:t>-ln</m:t>
                       </m:r>
                       <m:d>
                         <m:dPr>
@@ -2304,15 +2036,7 @@
                       <w:sz w:val="24"/>
                       <w:szCs w:val="24"/>
                     </w:rPr>
-                    <m:t>parar</m:t>
-                  </m:r>
-                  <m:r>
-                    <w:rPr>
-                      <w:rFonts w:ascii="Cambria Math" w:hAnsi="Cambria Math"/>
-                      <w:sz w:val="24"/>
-                      <w:szCs w:val="24"/>
-                    </w:rPr>
-                    <m:t>≠0</m:t>
+                    <m:t>parar≠0</m:t>
                   </m:r>
                 </m:e>
               </m:eqArr>
@@ -2383,16 +2107,7 @@
           <w:szCs w:val="24"/>
           <w:lang w:val="es-ES"/>
         </w:rPr>
-        <w:t xml:space="preserve"> a ≤ </w:t>
-      </w:r>
-      <w:r>
-        <w:rPr>
-          <w:rFonts w:cstheme="minorHAnsi"/>
-          <w:sz w:val="24"/>
-          <w:szCs w:val="24"/>
-          <w:lang w:val="es-ES"/>
-        </w:rPr>
-        <w:t>x ≤ b con k constante.</w:t>
+        <w:t xml:space="preserve"> a ≤ x ≤ b con k constante.</w:t>
       </w:r>
     </w:p>
     <w:p>
@@ -2445,16 +2160,7 @@
           <w:szCs w:val="24"/>
           <w:lang w:val="es-ES"/>
         </w:rPr>
-        <w:t>Primero hemos de integrar la función f(x) en el intervalo de [a, x] para así obtener la función de distribución acumulada o F(x). Se escoge este intervalo ya que representa el área en la que el valor podría estar. Veamos:</w:t>
-      </w:r>
-      <w:r>
-        <w:rPr>
-          <w:rFonts w:cstheme="minorHAnsi"/>
-          <w:sz w:val="24"/>
-          <w:szCs w:val="24"/>
-          <w:lang w:val="es-ES"/>
-        </w:rPr>
-        <w:t xml:space="preserve"> </w:t>
+        <w:t xml:space="preserve">Primero hemos de integrar la función f(x) en el intervalo de [a, x] para así obtener la función de distribución acumulada o F(x). Se escoge este intervalo ya que representa el área en la que el valor podría estar. Veamos: </w:t>
       </w:r>
     </w:p>
     <w:p>
@@ -2516,15 +2222,7 @@
               <w:sz w:val="24"/>
               <w:szCs w:val="24"/>
             </w:rPr>
-            <m:t>=</m:t>
-          </m:r>
-          <m:r>
-            <w:rPr>
-              <w:rFonts w:ascii="Cambria Math" w:hAnsi="Cambria Math"/>
-              <w:sz w:val="24"/>
-              <w:szCs w:val="24"/>
-            </w:rPr>
-            <m:t>k</m:t>
+            <m:t>=k</m:t>
           </m:r>
           <m:nary>
             <m:naryPr>
@@ -2563,15 +2261,7 @@
                   <w:sz w:val="24"/>
                   <w:szCs w:val="24"/>
                 </w:rPr>
-                <m:t>xdx</m:t>
-              </m:r>
-              <m:r>
-                <w:rPr>
-                  <w:rFonts w:ascii="Cambria Math" w:hAnsi="Cambria Math"/>
-                  <w:sz w:val="24"/>
-                  <w:szCs w:val="24"/>
-                </w:rPr>
-                <m:t>=</m:t>
+                <m:t>xdx=</m:t>
               </m:r>
               <m:f>
                 <m:fPr>
@@ -2590,15 +2280,7 @@
                       <w:sz w:val="24"/>
                       <w:szCs w:val="24"/>
                     </w:rPr>
-                    <m:t>k</m:t>
-                  </m:r>
-                  <m:r>
-                    <w:rPr>
-                      <w:rFonts w:ascii="Cambria Math" w:hAnsi="Cambria Math"/>
-                      <w:sz w:val="24"/>
-                      <w:szCs w:val="24"/>
-                    </w:rPr>
-                    <m:t>*</m:t>
+                    <m:t>k*</m:t>
                   </m:r>
                   <m:sSup>
                     <m:sSupPr>
@@ -2653,7 +2335,17 @@
                     </w:rPr>
                   </m:ctrlPr>
                 </m:sSubSupPr>
-                <m:e/>
+                <m:e>
+                  <m:r>
+                    <w:rPr>
+                      <w:rFonts w:ascii="Cambria Math" w:hAnsi="Cambria Math"/>
+                      <w:sz w:val="24"/>
+                      <w:szCs w:val="24"/>
+                      <w:lang w:val="es-CR"/>
+                    </w:rPr>
+                    <m:t>|</m:t>
+                  </m:r>
+                </m:e>
                 <m:sub>
                   <m:r>
                     <w:rPr>
@@ -2700,15 +2392,7 @@
                       <w:sz w:val="24"/>
                       <w:szCs w:val="24"/>
                     </w:rPr>
-                    <m:t>k</m:t>
-                  </m:r>
-                  <m:r>
-                    <w:rPr>
-                      <w:rFonts w:ascii="Cambria Math" w:hAnsi="Cambria Math"/>
-                      <w:sz w:val="24"/>
-                      <w:szCs w:val="24"/>
-                    </w:rPr>
-                    <m:t>*</m:t>
+                    <m:t>k*</m:t>
                   </m:r>
                   <m:sSup>
                     <m:sSupPr>
@@ -2778,15 +2462,7 @@
                       <w:sz w:val="24"/>
                       <w:szCs w:val="24"/>
                     </w:rPr>
-                    <m:t>k</m:t>
-                  </m:r>
-                  <m:r>
-                    <w:rPr>
-                      <w:rFonts w:ascii="Cambria Math" w:hAnsi="Cambria Math"/>
-                      <w:sz w:val="24"/>
-                      <w:szCs w:val="24"/>
-                    </w:rPr>
-                    <m:t>*</m:t>
+                    <m:t>k*</m:t>
                   </m:r>
                   <m:sSup>
                     <m:sSupPr>
@@ -2997,15 +2673,7 @@
                   <w:sz w:val="24"/>
                   <w:szCs w:val="24"/>
                 </w:rPr>
-                <m:t>-</m:t>
-              </m:r>
-              <m:r>
-                <w:rPr>
-                  <w:rFonts w:ascii="Cambria Math" w:hAnsi="Cambria Math"/>
-                  <w:sz w:val="24"/>
-                  <w:szCs w:val="24"/>
-                </w:rPr>
-                <m:t>k</m:t>
+                <m:t>-k</m:t>
               </m:r>
             </m:num>
             <m:den>
@@ -3146,15 +2814,7 @@
               <w:sz w:val="24"/>
               <w:szCs w:val="24"/>
             </w:rPr>
-            <m:t>r</m:t>
-          </m:r>
-          <m:r>
-            <w:rPr>
-              <w:rFonts w:ascii="Cambria Math" w:hAnsi="Cambria Math"/>
-              <w:sz w:val="24"/>
-              <w:szCs w:val="24"/>
-            </w:rPr>
-            <m:t>=</m:t>
+            <m:t>r=</m:t>
           </m:r>
           <m:f>
             <m:fPr>
@@ -3173,15 +2833,7 @@
                   <w:sz w:val="24"/>
                   <w:szCs w:val="24"/>
                 </w:rPr>
-                <m:t>-</m:t>
-              </m:r>
-              <m:r>
-                <w:rPr>
-                  <w:rFonts w:ascii="Cambria Math" w:hAnsi="Cambria Math"/>
-                  <w:sz w:val="24"/>
-                  <w:szCs w:val="24"/>
-                </w:rPr>
-                <m:t>k</m:t>
+                <m:t>-k</m:t>
               </m:r>
             </m:num>
             <m:den>
@@ -3334,15 +2986,7 @@
                       <w:sz w:val="24"/>
                       <w:szCs w:val="24"/>
                     </w:rPr>
-                    <m:t>-</m:t>
-                  </m:r>
-                  <m:r>
-                    <w:rPr>
-                      <w:rFonts w:ascii="Cambria Math" w:hAnsi="Cambria Math"/>
-                      <w:sz w:val="24"/>
-                      <w:szCs w:val="24"/>
-                    </w:rPr>
-                    <m:t>k</m:t>
+                    <m:t>-k</m:t>
                   </m:r>
                 </m:num>
                 <m:den>
@@ -3484,23 +3128,7 @@
                   <w:sz w:val="24"/>
                   <w:szCs w:val="24"/>
                 </w:rPr>
-                <m:t>-</m:t>
-              </m:r>
-              <m:r>
-                <w:rPr>
-                  <w:rFonts w:ascii="Cambria Math" w:hAnsi="Cambria Math"/>
-                  <w:sz w:val="24"/>
-                  <w:szCs w:val="24"/>
-                </w:rPr>
-                <m:t>2</m:t>
-              </m:r>
-              <m:r>
-                <w:rPr>
-                  <w:rFonts w:ascii="Cambria Math" w:hAnsi="Cambria Math"/>
-                  <w:sz w:val="24"/>
-                  <w:szCs w:val="24"/>
-                </w:rPr>
-                <m:t>r</m:t>
+                <m:t>-2r</m:t>
               </m:r>
             </m:num>
             <m:den>
@@ -3623,16 +3251,9 @@
                 <w:rFonts w:ascii="Cambria Math" w:hAnsi="Cambria Math"/>
                 <w:sz w:val="24"/>
                 <w:szCs w:val="24"/>
+                <w:lang w:val="es-ES"/>
               </w:rPr>
-              <m:t>-</m:t>
-            </m:r>
-            <m:r>
-              <w:rPr>
-                <w:rFonts w:ascii="Cambria Math" w:hAnsi="Cambria Math"/>
-                <w:sz w:val="24"/>
-                <w:szCs w:val="24"/>
-              </w:rPr>
-              <m:t>2</m:t>
+              <m:t>-2</m:t>
             </m:r>
             <m:r>
               <w:rPr>
@@ -3659,6 +3280,7 @@
             <w:rFonts w:ascii="Cambria Math" w:hAnsi="Cambria Math"/>
             <w:sz w:val="24"/>
             <w:szCs w:val="24"/>
+            <w:lang w:val="es-ES"/>
           </w:rPr>
           <m:t>+</m:t>
         </m:r>
@@ -3688,6 +3310,7 @@
                 <w:rFonts w:ascii="Cambria Math" w:hAnsi="Cambria Math"/>
                 <w:sz w:val="24"/>
                 <w:szCs w:val="24"/>
+                <w:lang w:val="es-ES"/>
               </w:rPr>
               <m:t>2</m:t>
             </m:r>
@@ -3698,6 +3321,7 @@
             <w:rFonts w:ascii="Cambria Math" w:hAnsi="Cambria Math"/>
             <w:sz w:val="24"/>
             <w:szCs w:val="24"/>
+            <w:lang w:val="es-ES"/>
           </w:rPr>
           <m:t>=</m:t>
         </m:r>
@@ -3727,6 +3351,7 @@
                 <w:rFonts w:ascii="Cambria Math" w:hAnsi="Cambria Math"/>
                 <w:sz w:val="24"/>
                 <w:szCs w:val="24"/>
+                <w:lang w:val="es-ES"/>
               </w:rPr>
               <m:t>2</m:t>
             </m:r>
@@ -3766,6 +3391,7 @@
               <w:rFonts w:ascii="Cambria Math" w:hAnsi="Cambria Math"/>
               <w:sz w:val="24"/>
               <w:szCs w:val="24"/>
+              <w:lang w:val="es-ES"/>
             </w:rPr>
             <m:t>=</m:t>
           </m:r>
@@ -3798,16 +3424,9 @@
                       <w:rFonts w:ascii="Cambria Math" w:hAnsi="Cambria Math"/>
                       <w:sz w:val="24"/>
                       <w:szCs w:val="24"/>
-                    </w:rPr>
-                    <m:t>-</m:t>
-                  </m:r>
-                  <m:r>
-                    <w:rPr>
-                      <w:rFonts w:ascii="Cambria Math" w:hAnsi="Cambria Math"/>
-                      <w:sz w:val="24"/>
-                      <w:szCs w:val="24"/>
-                    </w:rPr>
-                    <m:t>2</m:t>
+                      <w:lang w:val="es-ES"/>
+                    </w:rPr>
+                    <m:t>-2</m:t>
                   </m:r>
                   <m:r>
                     <w:rPr>
@@ -3834,6 +3453,7 @@
                   <w:rFonts w:ascii="Cambria Math" w:hAnsi="Cambria Math"/>
                   <w:sz w:val="24"/>
                   <w:szCs w:val="24"/>
+                  <w:lang w:val="es-ES"/>
                 </w:rPr>
                 <m:t>+</m:t>
               </m:r>
@@ -3863,6 +3483,7 @@
                       <w:rFonts w:ascii="Cambria Math" w:hAnsi="Cambria Math"/>
                       <w:sz w:val="24"/>
                       <w:szCs w:val="24"/>
+                      <w:lang w:val="es-ES"/>
                     </w:rPr>
                     <m:t>2</m:t>
                   </m:r>
@@ -3943,17 +3564,7 @@
           <w:szCs w:val="24"/>
           <w:lang w:val="es-ES"/>
         </w:rPr>
-        <w:t xml:space="preserve">Para poder compilar y ejecutar el programa se deben de ejecutar en consola los siguientes comandos desde la carpeta en </w:t>
-      </w:r>
-      <w:r>
-        <w:rPr>
-          <w:rFonts w:eastAsia="Times New Roman" w:cstheme="minorHAnsi"/>
-          <w:color w:val="000000"/>
-          <w:sz w:val="24"/>
-          <w:szCs w:val="24"/>
-          <w:lang w:val="es-ES"/>
-        </w:rPr>
-        <w:t>donde se encuentran: </w:t>
+        <w:t>Para poder compilar y ejecutar el programa se deben de ejecutar en consola los siguientes comandos desde la carpeta en donde se encuentran: </w:t>
       </w:r>
     </w:p>
     <w:p>
@@ -4196,9 +3807,11 @@
           <w:szCs w:val="24"/>
           <w:lang w:val="es-CR"/>
         </w:rPr>
-        <w:t xml:space="preserve"> si se solicita que se ingrese un valor del menú inicia</w:t>
-      </w:r>
-      <w:r>
+        <w:t xml:space="preserve"> si se solicita que se ingrese un valor del menú inicial y se ingresa un “hola” el programa no funcionara de la manera esperada, esto aplica para cualquier parte en la que se requiera interacción del usuario.</w:t>
+      </w:r>
+    </w:p>
+    <w:p>
+      <w:pPr>
         <w:rPr>
           <w:rFonts w:cstheme="minorHAnsi"/>
           <w:color w:val="000000"/>
@@ -4206,7 +3819,16 @@
           <w:szCs w:val="24"/>
           <w:lang w:val="es-CR"/>
         </w:rPr>
-        <w:t>l y se ingresa un “hola” el programa no funcionara de la manera esperada, esto aplica para cualquier parte en la que se requiera interacción del usuario.</w:t>
+      </w:pPr>
+      <w:r>
+        <w:rPr>
+          <w:rFonts w:cstheme="minorHAnsi"/>
+          <w:color w:val="000000"/>
+          <w:sz w:val="24"/>
+          <w:szCs w:val="24"/>
+          <w:lang w:val="es-CR"/>
+        </w:rPr>
+        <w:t>El dato del intervalo de confianza solo se despliega si se realizan 10 corridas.</w:t>
       </w:r>
     </w:p>
     <w:p>
@@ -4228,8 +3850,10 @@
           <w:szCs w:val="24"/>
           <w:lang w:val="es-CR"/>
         </w:rPr>
-        <w:t>El dato del intervalo de confianza solo se despliega si se realizan 10 corridas.</w:t>
-      </w:r>
+        <w:t>El programa fue creado, compilado, ejecutado y probado en Ubuntu.</w:t>
+      </w:r>
+      <w:bookmarkStart w:id="0" w:name="_GoBack"/>
+      <w:bookmarkEnd w:id="0"/>
     </w:p>
     <w:p>
       <w:pPr>
@@ -4249,17 +3873,7 @@
           <w:szCs w:val="24"/>
           <w:lang w:val="es-ES"/>
         </w:rPr>
-        <w:t>Estadísticas obtenida</w:t>
-      </w:r>
-      <w:r>
-        <w:rPr>
-          <w:rFonts w:cstheme="minorHAnsi"/>
-          <w:b/>
-          <w:sz w:val="24"/>
-          <w:szCs w:val="24"/>
-          <w:lang w:val="es-ES"/>
-        </w:rPr>
-        <w:t>s (10 corridas):</w:t>
+        <w:t>Estadísticas obtenidas (10 corridas):</w:t>
       </w:r>
     </w:p>
     <w:p>
@@ -4722,17 +4336,7 @@
           <w:szCs w:val="24"/>
           <w:lang w:val="es-ES"/>
         </w:rPr>
-        <w:t>A</w:t>
-      </w:r>
-      <w:r>
-        <w:rPr>
-          <w:rFonts w:cstheme="minorHAnsi"/>
-          <w:b/>
-          <w:sz w:val="24"/>
-          <w:szCs w:val="24"/>
-          <w:lang w:val="es-ES"/>
-        </w:rPr>
-        <w:t>nálisis del sistema:</w:t>
+        <w:t>Análisis del sistema:</w:t>
       </w:r>
     </w:p>
     <w:p>
@@ -5002,8 +4606,6 @@
           <w:lang w:val="es-ES"/>
         </w:rPr>
       </w:pPr>
-      <w:bookmarkStart w:id="0" w:name="_GoBack"/>
-      <w:bookmarkEnd w:id="0"/>
     </w:p>
     <w:p>
       <w:pPr>
@@ -5844,6 +5446,7 @@
   <w:style w:type="character" w:default="1" w:styleId="Fuentedeprrafopredeter">
     <w:name w:val="Default Paragraph Font"/>
     <w:uiPriority w:val="1"/>
+    <w:semiHidden/>
     <w:unhideWhenUsed/>
   </w:style>
   <w:style w:type="table" w:default="1" w:styleId="Tablanormal">

</xml_diff>